<commit_message>
Site Build 1.0.0 :confetti_ball:
</commit_message>
<xml_diff>
--- a/docs/drive/rubrics/R Module 1 Rubric.docx
+++ b/docs/drive/rubrics/R Module 1 Rubric.docx
@@ -61,6 +61,71 @@
           <w:rStyle w:val="NormalTok"/>
         </w:rPr>
         <w:t xml:space="preserve">(painters)</w:t>
+      </w:r>
+    </w:p>
+    <w:p>
+      <w:pPr>
+        <w:pStyle w:val="SourceCode"/>
+      </w:pPr>
+      <w:r>
+        <w:rPr>
+          <w:rStyle w:val="VerbatimChar"/>
+        </w:rPr>
+        <w:t xml:space="preserve">##               Composition Drawing Colour Expression School</w:t>
+      </w:r>
+      <w:r>
+        <w:br/>
+      </w:r>
+      <w:r>
+        <w:rPr>
+          <w:rStyle w:val="VerbatimChar"/>
+        </w:rPr>
+        <w:t xml:space="preserve">## Da Udine               10       8     16          3      A</w:t>
+      </w:r>
+      <w:r>
+        <w:br/>
+      </w:r>
+      <w:r>
+        <w:rPr>
+          <w:rStyle w:val="VerbatimChar"/>
+        </w:rPr>
+        <w:t xml:space="preserve">## Da Vinci               15      16      4         14      A</w:t>
+      </w:r>
+      <w:r>
+        <w:br/>
+      </w:r>
+      <w:r>
+        <w:rPr>
+          <w:rStyle w:val="VerbatimChar"/>
+        </w:rPr>
+        <w:t xml:space="preserve">## Del Piombo              8      13     16          7      A</w:t>
+      </w:r>
+      <w:r>
+        <w:br/>
+      </w:r>
+      <w:r>
+        <w:rPr>
+          <w:rStyle w:val="VerbatimChar"/>
+        </w:rPr>
+        <w:t xml:space="preserve">## Del Sarto              12      16      9          8      A</w:t>
+      </w:r>
+      <w:r>
+        <w:br/>
+      </w:r>
+      <w:r>
+        <w:rPr>
+          <w:rStyle w:val="VerbatimChar"/>
+        </w:rPr>
+        <w:t xml:space="preserve">## Fr. Penni               0      15      8          0      A</w:t>
+      </w:r>
+      <w:r>
+        <w:br/>
+      </w:r>
+      <w:r>
+        <w:rPr>
+          <w:rStyle w:val="VerbatimChar"/>
+        </w:rPr>
+        <w:t xml:space="preserve">## Guilio Romano          15      16      4         14      A</w:t>
       </w:r>
     </w:p>
     <w:p>

</xml_diff>